<commit_message>
Changed the TO Documentation added data dictionary
</commit_message>
<xml_diff>
--- a/Documenten/Documentatie/CCSB_TO_v1.1.docx
+++ b/Documenten/Documentatie/CCSB_TO_v1.1.docx
@@ -1934,23 +1934,23 @@
     <w:tbl>
       <w:tblPr>
         <w:tblStyle w:val="TableGrid"/>
-        <w:tblW w:w="9538" w:type="dxa"/>
+        <w:tblW w:w="9491" w:type="dxa"/>
         <w:tblInd w:w="0" w:type="dxa"/>
         <w:tblLook w:val="04A0" w:firstRow="1" w:lastRow="0" w:firstColumn="1" w:lastColumn="0" w:noHBand="0" w:noVBand="1"/>
       </w:tblPr>
       <w:tblGrid>
-        <w:gridCol w:w="1939"/>
-        <w:gridCol w:w="2062"/>
-        <w:gridCol w:w="2074"/>
-        <w:gridCol w:w="3463"/>
+        <w:gridCol w:w="1929"/>
+        <w:gridCol w:w="2052"/>
+        <w:gridCol w:w="2064"/>
+        <w:gridCol w:w="3446"/>
       </w:tblGrid>
       <w:tr>
         <w:trPr>
-          <w:trHeight w:val="209"/>
+          <w:trHeight w:val="289"/>
         </w:trPr>
         <w:tc>
           <w:tcPr>
-            <w:tcW w:w="1939" w:type="dxa"/>
+            <w:tcW w:w="1929" w:type="dxa"/>
             <w:tcBorders>
               <w:top w:val="single" w:sz="4" w:space="0" w:color="auto"/>
               <w:left w:val="single" w:sz="4" w:space="0" w:color="auto"/>
@@ -1973,7 +1973,7 @@
         </w:tc>
         <w:tc>
           <w:tcPr>
-            <w:tcW w:w="2062" w:type="dxa"/>
+            <w:tcW w:w="2052" w:type="dxa"/>
             <w:tcBorders>
               <w:top w:val="single" w:sz="4" w:space="0" w:color="auto"/>
               <w:left w:val="single" w:sz="4" w:space="0" w:color="auto"/>
@@ -1990,7 +1990,7 @@
         </w:tc>
         <w:tc>
           <w:tcPr>
-            <w:tcW w:w="2074" w:type="dxa"/>
+            <w:tcW w:w="2064" w:type="dxa"/>
             <w:tcBorders>
               <w:top w:val="single" w:sz="4" w:space="0" w:color="auto"/>
               <w:left w:val="single" w:sz="4" w:space="0" w:color="auto"/>
@@ -2007,7 +2007,7 @@
         </w:tc>
         <w:tc>
           <w:tcPr>
-            <w:tcW w:w="3463" w:type="dxa"/>
+            <w:tcW w:w="3446" w:type="dxa"/>
             <w:tcBorders>
               <w:top w:val="single" w:sz="4" w:space="0" w:color="auto"/>
               <w:left w:val="single" w:sz="4" w:space="0" w:color="auto"/>
@@ -2025,11 +2025,11 @@
       </w:tr>
       <w:tr>
         <w:trPr>
-          <w:trHeight w:val="197"/>
+          <w:trHeight w:val="272"/>
         </w:trPr>
         <w:tc>
           <w:tcPr>
-            <w:tcW w:w="1939" w:type="dxa"/>
+            <w:tcW w:w="1929" w:type="dxa"/>
             <w:tcBorders>
               <w:top w:val="single" w:sz="4" w:space="0" w:color="auto"/>
               <w:left w:val="single" w:sz="4" w:space="0" w:color="auto"/>
@@ -2046,7 +2046,7 @@
         </w:tc>
         <w:tc>
           <w:tcPr>
-            <w:tcW w:w="2062" w:type="dxa"/>
+            <w:tcW w:w="2052" w:type="dxa"/>
             <w:tcBorders>
               <w:top w:val="single" w:sz="4" w:space="0" w:color="auto"/>
               <w:left w:val="single" w:sz="4" w:space="0" w:color="auto"/>
@@ -2063,7 +2063,7 @@
         </w:tc>
         <w:tc>
           <w:tcPr>
-            <w:tcW w:w="2074" w:type="dxa"/>
+            <w:tcW w:w="2064" w:type="dxa"/>
             <w:tcBorders>
               <w:top w:val="single" w:sz="4" w:space="0" w:color="auto"/>
               <w:left w:val="single" w:sz="4" w:space="0" w:color="auto"/>
@@ -2080,7 +2080,7 @@
         </w:tc>
         <w:tc>
           <w:tcPr>
-            <w:tcW w:w="3463" w:type="dxa"/>
+            <w:tcW w:w="3446" w:type="dxa"/>
             <w:tcBorders>
               <w:top w:val="single" w:sz="4" w:space="0" w:color="auto"/>
               <w:left w:val="single" w:sz="4" w:space="0" w:color="auto"/>
@@ -2098,11 +2098,11 @@
       </w:tr>
       <w:tr>
         <w:trPr>
-          <w:trHeight w:val="71"/>
+          <w:trHeight w:val="98"/>
         </w:trPr>
         <w:tc>
           <w:tcPr>
-            <w:tcW w:w="1939" w:type="dxa"/>
+            <w:tcW w:w="1929" w:type="dxa"/>
             <w:tcBorders>
               <w:top w:val="single" w:sz="4" w:space="0" w:color="auto"/>
               <w:left w:val="single" w:sz="4" w:space="0" w:color="auto"/>
@@ -2118,7 +2118,7 @@
         </w:tc>
         <w:tc>
           <w:tcPr>
-            <w:tcW w:w="2062" w:type="dxa"/>
+            <w:tcW w:w="2052" w:type="dxa"/>
             <w:tcBorders>
               <w:top w:val="single" w:sz="4" w:space="0" w:color="auto"/>
               <w:left w:val="single" w:sz="4" w:space="0" w:color="auto"/>
@@ -2134,7 +2134,7 @@
         </w:tc>
         <w:tc>
           <w:tcPr>
-            <w:tcW w:w="2074" w:type="dxa"/>
+            <w:tcW w:w="2064" w:type="dxa"/>
             <w:tcBorders>
               <w:top w:val="single" w:sz="4" w:space="0" w:color="auto"/>
               <w:left w:val="single" w:sz="4" w:space="0" w:color="auto"/>
@@ -2150,7 +2150,7 @@
         </w:tc>
         <w:tc>
           <w:tcPr>
-            <w:tcW w:w="3463" w:type="dxa"/>
+            <w:tcW w:w="3446" w:type="dxa"/>
             <w:tcBorders>
               <w:top w:val="single" w:sz="4" w:space="0" w:color="auto"/>
               <w:left w:val="single" w:sz="4" w:space="0" w:color="auto"/>
@@ -2167,11 +2167,11 @@
       </w:tr>
       <w:tr>
         <w:trPr>
-          <w:trHeight w:val="197"/>
+          <w:trHeight w:val="272"/>
         </w:trPr>
         <w:tc>
           <w:tcPr>
-            <w:tcW w:w="1939" w:type="dxa"/>
+            <w:tcW w:w="1929" w:type="dxa"/>
             <w:tcBorders>
               <w:top w:val="single" w:sz="4" w:space="0" w:color="auto"/>
               <w:left w:val="single" w:sz="4" w:space="0" w:color="auto"/>
@@ -2187,7 +2187,7 @@
         </w:tc>
         <w:tc>
           <w:tcPr>
-            <w:tcW w:w="2062" w:type="dxa"/>
+            <w:tcW w:w="2052" w:type="dxa"/>
             <w:tcBorders>
               <w:top w:val="single" w:sz="4" w:space="0" w:color="auto"/>
               <w:left w:val="single" w:sz="4" w:space="0" w:color="auto"/>
@@ -2203,7 +2203,7 @@
         </w:tc>
         <w:tc>
           <w:tcPr>
-            <w:tcW w:w="2074" w:type="dxa"/>
+            <w:tcW w:w="2064" w:type="dxa"/>
             <w:tcBorders>
               <w:top w:val="single" w:sz="4" w:space="0" w:color="auto"/>
               <w:left w:val="single" w:sz="4" w:space="0" w:color="auto"/>
@@ -2219,7 +2219,7 @@
         </w:tc>
         <w:tc>
           <w:tcPr>
-            <w:tcW w:w="3463" w:type="dxa"/>
+            <w:tcW w:w="3446" w:type="dxa"/>
             <w:tcBorders>
               <w:top w:val="single" w:sz="4" w:space="0" w:color="auto"/>
               <w:left w:val="single" w:sz="4" w:space="0" w:color="auto"/>
@@ -2236,11 +2236,11 @@
       </w:tr>
       <w:tr>
         <w:trPr>
-          <w:trHeight w:val="197"/>
+          <w:trHeight w:val="272"/>
         </w:trPr>
         <w:tc>
           <w:tcPr>
-            <w:tcW w:w="1939" w:type="dxa"/>
+            <w:tcW w:w="1929" w:type="dxa"/>
             <w:tcBorders>
               <w:top w:val="single" w:sz="4" w:space="0" w:color="auto"/>
               <w:left w:val="single" w:sz="4" w:space="0" w:color="auto"/>
@@ -2256,7 +2256,7 @@
         </w:tc>
         <w:tc>
           <w:tcPr>
-            <w:tcW w:w="2062" w:type="dxa"/>
+            <w:tcW w:w="2052" w:type="dxa"/>
             <w:tcBorders>
               <w:top w:val="single" w:sz="4" w:space="0" w:color="auto"/>
               <w:left w:val="single" w:sz="4" w:space="0" w:color="auto"/>
@@ -2272,7 +2272,7 @@
         </w:tc>
         <w:tc>
           <w:tcPr>
-            <w:tcW w:w="2074" w:type="dxa"/>
+            <w:tcW w:w="2064" w:type="dxa"/>
             <w:tcBorders>
               <w:top w:val="single" w:sz="4" w:space="0" w:color="auto"/>
               <w:left w:val="single" w:sz="4" w:space="0" w:color="auto"/>
@@ -2288,7 +2288,7 @@
         </w:tc>
         <w:tc>
           <w:tcPr>
-            <w:tcW w:w="3463" w:type="dxa"/>
+            <w:tcW w:w="3446" w:type="dxa"/>
             <w:tcBorders>
               <w:top w:val="single" w:sz="4" w:space="0" w:color="auto"/>
               <w:left w:val="single" w:sz="4" w:space="0" w:color="auto"/>
@@ -2305,11 +2305,11 @@
       </w:tr>
       <w:tr>
         <w:trPr>
-          <w:trHeight w:val="197"/>
+          <w:trHeight w:val="272"/>
         </w:trPr>
         <w:tc>
           <w:tcPr>
-            <w:tcW w:w="1939" w:type="dxa"/>
+            <w:tcW w:w="1929" w:type="dxa"/>
             <w:tcBorders>
               <w:top w:val="single" w:sz="4" w:space="0" w:color="auto"/>
               <w:left w:val="single" w:sz="4" w:space="0" w:color="auto"/>
@@ -2325,7 +2325,7 @@
         </w:tc>
         <w:tc>
           <w:tcPr>
-            <w:tcW w:w="2062" w:type="dxa"/>
+            <w:tcW w:w="2052" w:type="dxa"/>
             <w:tcBorders>
               <w:top w:val="single" w:sz="4" w:space="0" w:color="auto"/>
               <w:left w:val="single" w:sz="4" w:space="0" w:color="auto"/>
@@ -2341,7 +2341,7 @@
         </w:tc>
         <w:tc>
           <w:tcPr>
-            <w:tcW w:w="2074" w:type="dxa"/>
+            <w:tcW w:w="2064" w:type="dxa"/>
             <w:tcBorders>
               <w:top w:val="single" w:sz="4" w:space="0" w:color="auto"/>
               <w:left w:val="single" w:sz="4" w:space="0" w:color="auto"/>
@@ -2357,7 +2357,7 @@
         </w:tc>
         <w:tc>
           <w:tcPr>
-            <w:tcW w:w="3463" w:type="dxa"/>
+            <w:tcW w:w="3446" w:type="dxa"/>
             <w:tcBorders>
               <w:top w:val="single" w:sz="4" w:space="0" w:color="auto"/>
               <w:left w:val="single" w:sz="4" w:space="0" w:color="auto"/>
@@ -2372,6 +2372,144 @@
           </w:p>
         </w:tc>
       </w:tr>
+      <w:tr>
+        <w:trPr>
+          <w:trHeight w:val="272"/>
+        </w:trPr>
+        <w:tc>
+          <w:tcPr>
+            <w:tcW w:w="1929" w:type="dxa"/>
+            <w:tcBorders>
+              <w:top w:val="single" w:sz="4" w:space="0" w:color="auto"/>
+              <w:left w:val="single" w:sz="4" w:space="0" w:color="auto"/>
+              <w:bottom w:val="single" w:sz="4" w:space="0" w:color="auto"/>
+              <w:right w:val="single" w:sz="4" w:space="0" w:color="auto"/>
+            </w:tcBorders>
+          </w:tcPr>
+          <w:p>
+            <w:r>
+              <w:t>1.0</w:t>
+            </w:r>
+          </w:p>
+        </w:tc>
+        <w:tc>
+          <w:tcPr>
+            <w:tcW w:w="2052" w:type="dxa"/>
+            <w:tcBorders>
+              <w:top w:val="single" w:sz="4" w:space="0" w:color="auto"/>
+              <w:left w:val="single" w:sz="4" w:space="0" w:color="auto"/>
+              <w:bottom w:val="single" w:sz="4" w:space="0" w:color="auto"/>
+              <w:right w:val="single" w:sz="4" w:space="0" w:color="auto"/>
+            </w:tcBorders>
+          </w:tcPr>
+          <w:p>
+            <w:r>
+              <w:t>23 november 2021</w:t>
+            </w:r>
+          </w:p>
+        </w:tc>
+        <w:tc>
+          <w:tcPr>
+            <w:tcW w:w="2064" w:type="dxa"/>
+            <w:tcBorders>
+              <w:top w:val="single" w:sz="4" w:space="0" w:color="auto"/>
+              <w:left w:val="single" w:sz="4" w:space="0" w:color="auto"/>
+              <w:bottom w:val="single" w:sz="4" w:space="0" w:color="auto"/>
+              <w:right w:val="single" w:sz="4" w:space="0" w:color="auto"/>
+            </w:tcBorders>
+          </w:tcPr>
+          <w:p>
+            <w:r>
+              <w:t>Tim Houtman</w:t>
+            </w:r>
+          </w:p>
+        </w:tc>
+        <w:tc>
+          <w:tcPr>
+            <w:tcW w:w="3446" w:type="dxa"/>
+            <w:tcBorders>
+              <w:top w:val="single" w:sz="4" w:space="0" w:color="auto"/>
+              <w:left w:val="single" w:sz="4" w:space="0" w:color="auto"/>
+              <w:bottom w:val="single" w:sz="4" w:space="0" w:color="auto"/>
+              <w:right w:val="single" w:sz="4" w:space="0" w:color="auto"/>
+            </w:tcBorders>
+          </w:tcPr>
+          <w:p>
+            <w:r>
+              <w:t xml:space="preserve">Data dictionary </w:t>
+            </w:r>
+          </w:p>
+        </w:tc>
+      </w:tr>
+      <w:tr>
+        <w:trPr>
+          <w:trHeight w:val="272"/>
+        </w:trPr>
+        <w:tc>
+          <w:tcPr>
+            <w:tcW w:w="1929" w:type="dxa"/>
+            <w:tcBorders>
+              <w:top w:val="single" w:sz="4" w:space="0" w:color="auto"/>
+              <w:left w:val="single" w:sz="4" w:space="0" w:color="auto"/>
+              <w:bottom w:val="single" w:sz="4" w:space="0" w:color="auto"/>
+              <w:right w:val="single" w:sz="4" w:space="0" w:color="auto"/>
+            </w:tcBorders>
+          </w:tcPr>
+          <w:p>
+            <w:r>
+              <w:t xml:space="preserve">1.1 </w:t>
+            </w:r>
+          </w:p>
+        </w:tc>
+        <w:tc>
+          <w:tcPr>
+            <w:tcW w:w="2052" w:type="dxa"/>
+            <w:tcBorders>
+              <w:top w:val="single" w:sz="4" w:space="0" w:color="auto"/>
+              <w:left w:val="single" w:sz="4" w:space="0" w:color="auto"/>
+              <w:bottom w:val="single" w:sz="4" w:space="0" w:color="auto"/>
+              <w:right w:val="single" w:sz="4" w:space="0" w:color="auto"/>
+            </w:tcBorders>
+          </w:tcPr>
+          <w:p>
+            <w:r>
+              <w:t xml:space="preserve">26 november 2021 </w:t>
+            </w:r>
+          </w:p>
+        </w:tc>
+        <w:tc>
+          <w:tcPr>
+            <w:tcW w:w="2064" w:type="dxa"/>
+            <w:tcBorders>
+              <w:top w:val="single" w:sz="4" w:space="0" w:color="auto"/>
+              <w:left w:val="single" w:sz="4" w:space="0" w:color="auto"/>
+              <w:bottom w:val="single" w:sz="4" w:space="0" w:color="auto"/>
+              <w:right w:val="single" w:sz="4" w:space="0" w:color="auto"/>
+            </w:tcBorders>
+          </w:tcPr>
+          <w:p>
+            <w:r>
+              <w:t>Emiel Vreemann</w:t>
+            </w:r>
+          </w:p>
+        </w:tc>
+        <w:tc>
+          <w:tcPr>
+            <w:tcW w:w="3446" w:type="dxa"/>
+            <w:tcBorders>
+              <w:top w:val="single" w:sz="4" w:space="0" w:color="auto"/>
+              <w:left w:val="single" w:sz="4" w:space="0" w:color="auto"/>
+              <w:bottom w:val="single" w:sz="4" w:space="0" w:color="auto"/>
+              <w:right w:val="single" w:sz="4" w:space="0" w:color="auto"/>
+            </w:tcBorders>
+          </w:tcPr>
+          <w:p>
+            <w:r>
+              <w:t>Verbeterd en betere planning</w:t>
+            </w:r>
+          </w:p>
+        </w:tc>
+      </w:tr>
     </w:tbl>
     <w:p>
       <w:pPr>
@@ -2498,7 +2636,43 @@
         <w:rPr>
           <w:rFonts w:asciiTheme="majorHAnsi" w:hAnsiTheme="majorHAnsi" w:cstheme="majorHAnsi"/>
         </w:rPr>
-        <w:t>CCSB is een nevenfunctie voor de heer Carlo van der Stal. Hij heeft het bedrijf van zijn vader overgenomen en van de stallen een stalling gemaakt voor het stallen van campers en caravans. Omdat het een nevenfunctie is is Carlo niet altijd berijkbaar. Daarom heeft hij besloten een website te maken voor zijn bedrijf.</w:t>
+        <w:t>CCSB is een nevenfunctie voor de heer Carlo van der Stal. Hij heeft het bedrijf van zijn vader overgenomen en van de stallen een stalling gemaakt voor het stallen van campers en caravans. Omdat het een nevenfunctie is is Carlo niet altijd ber</w:t>
+      </w:r>
+      <w:r>
+        <w:rPr>
+          <w:rFonts w:asciiTheme="majorHAnsi" w:hAnsiTheme="majorHAnsi" w:cstheme="majorHAnsi"/>
+        </w:rPr>
+        <w:t>ei</w:t>
+      </w:r>
+      <w:r>
+        <w:rPr>
+          <w:rFonts w:asciiTheme="majorHAnsi" w:hAnsiTheme="majorHAnsi" w:cstheme="majorHAnsi"/>
+        </w:rPr>
+        <w:t>kbaar. Daarom heeft hij besloten een</w:t>
+      </w:r>
+      <w:r>
+        <w:rPr>
+          <w:rFonts w:asciiTheme="majorHAnsi" w:hAnsiTheme="majorHAnsi" w:cstheme="majorHAnsi"/>
+        </w:rPr>
+        <w:t xml:space="preserve"> programmeur team in te huren om een</w:t>
+      </w:r>
+      <w:r>
+        <w:rPr>
+          <w:rFonts w:asciiTheme="majorHAnsi" w:hAnsiTheme="majorHAnsi" w:cstheme="majorHAnsi"/>
+        </w:rPr>
+        <w:t xml:space="preserve"> website te </w:t>
+      </w:r>
+      <w:r>
+        <w:rPr>
+          <w:rFonts w:asciiTheme="majorHAnsi" w:hAnsiTheme="majorHAnsi" w:cstheme="majorHAnsi"/>
+        </w:rPr>
+        <w:t xml:space="preserve">laten </w:t>
+      </w:r>
+      <w:r>
+        <w:rPr>
+          <w:rFonts w:asciiTheme="majorHAnsi" w:hAnsiTheme="majorHAnsi" w:cstheme="majorHAnsi"/>
+        </w:rPr>
+        <w:t>maken voor zijn bedrijf.</w:t>
       </w:r>
     </w:p>
     <w:p>
@@ -2840,7 +3014,13 @@
     <w:p/>
     <w:p>
       <w:r>
-        <w:t>Voor het opslaan van gegevens gaat Microsoft SQL Server 2016 gebruikt worden. De database gaat draaien op Microsoft Azure. Ook de website gaat gehost worden op Microsoft Azure</w:t>
+        <w:t>Voor het opslaan van gegevens gaat Microsoft SQL Server 20</w:t>
+      </w:r>
+      <w:r>
+        <w:t>21</w:t>
+      </w:r>
+      <w:r>
+        <w:t xml:space="preserve"> gebruikt worden. De database gaat draaien op Microsoft Azure. Ook de website gaat gehost worden op Microsoft Azure</w:t>
       </w:r>
     </w:p>
     <w:p/>
@@ -2921,22 +3101,19 @@
     </w:p>
     <w:p>
       <w:r>
+        <w:t xml:space="preserve">De planning over de reeks van het project gaat als volgt: </w:t>
+      </w:r>
+    </w:p>
+    <w:p>
+      <w:r>
         <w:rPr>
           <w:noProof/>
         </w:rPr>
         <w:drawing>
-          <wp:anchor distT="0" distB="0" distL="114300" distR="114300" simplePos="0" relativeHeight="251668480" behindDoc="0" locked="0" layoutInCell="1" allowOverlap="1" wp14:anchorId="0C193062" wp14:editId="0AA82340">
-            <wp:simplePos x="0" y="0"/>
-            <wp:positionH relativeFrom="margin">
-              <wp:align>center</wp:align>
-            </wp:positionH>
-            <wp:positionV relativeFrom="paragraph">
-              <wp:posOffset>230082</wp:posOffset>
-            </wp:positionV>
-            <wp:extent cx="7383145" cy="2179320"/>
-            <wp:effectExtent l="0" t="0" r="8255" b="0"/>
-            <wp:wrapSquare wrapText="bothSides"/>
-            <wp:docPr id="11" name="Picture 11" descr="A computer screen capture&#10;&#10;Description automatically generated with low confidence"/>
+          <wp:inline distT="0" distB="0" distL="0" distR="0" wp14:anchorId="5756AF94" wp14:editId="78C2AC92">
+            <wp:extent cx="6632556" cy="2400300"/>
+            <wp:effectExtent l="0" t="0" r="0" b="0"/>
+            <wp:docPr id="16" name="Picture 16" descr="A picture containing table&#10;&#10;Description automatically generated"/>
             <wp:cNvGraphicFramePr>
               <a:graphicFrameLocks xmlns:a="http://schemas.openxmlformats.org/drawingml/2006/main" noChangeAspect="1"/>
             </wp:cNvGraphicFramePr>
@@ -2944,7 +3121,7 @@
               <a:graphicData uri="http://schemas.openxmlformats.org/drawingml/2006/picture">
                 <pic:pic xmlns:pic="http://schemas.openxmlformats.org/drawingml/2006/picture">
                   <pic:nvPicPr>
-                    <pic:cNvPr id="3" name="Picture 3" descr="A computer screen capture&#10;&#10;Description automatically generated with low confidence"/>
+                    <pic:cNvPr id="16" name="Picture 16" descr="A picture containing table&#10;&#10;Description automatically generated"/>
                     <pic:cNvPicPr>
                       <a:picLocks noChangeAspect="1" noChangeArrowheads="1"/>
                     </pic:cNvPicPr>
@@ -2965,7 +3142,7 @@
                   <pic:spPr bwMode="auto">
                     <a:xfrm>
                       <a:off x="0" y="0"/>
-                      <a:ext cx="7383145" cy="2179320"/>
+                      <a:ext cx="6634517" cy="2401010"/>
                     </a:xfrm>
                     <a:prstGeom prst="rect">
                       <a:avLst/>
@@ -2978,20 +3155,10 @@
                 </pic:pic>
               </a:graphicData>
             </a:graphic>
-            <wp14:sizeRelH relativeFrom="margin">
-              <wp14:pctWidth>0</wp14:pctWidth>
-            </wp14:sizeRelH>
-            <wp14:sizeRelV relativeFrom="margin">
-              <wp14:pctHeight>0</wp14:pctHeight>
-            </wp14:sizeRelV>
-          </wp:anchor>
+          </wp:inline>
         </w:drawing>
       </w:r>
-      <w:r>
-        <w:t xml:space="preserve">De planning over de reeks van het project gaat als volgt: </w:t>
-      </w:r>
-    </w:p>
-    <w:p/>
+    </w:p>
     <w:p/>
     <w:p/>
     <w:p/>
@@ -3473,8 +3640,6 @@
     <w:p>
       <w:pPr>
         <w:pStyle w:val="Heading1"/>
-        <w:ind w:left="3150"/>
-        <w:jc w:val="center"/>
         <w:rPr>
           <w:b/>
           <w:bCs/>
@@ -3484,11 +3649,14 @@
         </w:rPr>
       </w:pPr>
     </w:p>
+    <w:p/>
     <w:p>
       <w:pPr>
         <w:pStyle w:val="Heading1"/>
-        <w:ind w:left="3150"/>
-        <w:jc w:val="center"/>
+        <w:numPr>
+          <w:ilvl w:val="0"/>
+          <w:numId w:val="1"/>
+        </w:numPr>
         <w:rPr>
           <w:b/>
           <w:bCs/>
@@ -3497,12 +3665,7 @@
           <w:szCs w:val="48"/>
         </w:rPr>
       </w:pPr>
-    </w:p>
-    <w:p>
-      <w:pPr>
-        <w:pStyle w:val="Heading1"/>
-        <w:ind w:left="3150"/>
-        <w:jc w:val="center"/>
+      <w:r>
         <w:rPr>
           <w:b/>
           <w:bCs/>
@@ -3510,13 +3673,10 @@
           <w:sz w:val="48"/>
           <w:szCs w:val="48"/>
         </w:rPr>
-      </w:pPr>
-    </w:p>
-    <w:p>
-      <w:pPr>
-        <w:pStyle w:val="Heading1"/>
-        <w:ind w:left="3150"/>
-        <w:jc w:val="center"/>
+        <w:lastRenderedPageBreak/>
+        <w:t xml:space="preserve"> </w:t>
+      </w:r>
+      <w:r>
         <w:rPr>
           <w:b/>
           <w:bCs/>
@@ -3524,13 +3684,10 @@
           <w:sz w:val="48"/>
           <w:szCs w:val="48"/>
         </w:rPr>
-      </w:pPr>
-    </w:p>
-    <w:p>
-      <w:pPr>
-        <w:pStyle w:val="Heading1"/>
-        <w:ind w:left="3150"/>
-        <w:jc w:val="center"/>
+        <w:t>Normaliseren</w:t>
+      </w:r>
+      <w:bookmarkEnd w:id="8"/>
+      <w:r>
         <w:rPr>
           <w:b/>
           <w:bCs/>
@@ -3538,136 +3695,6 @@
           <w:sz w:val="48"/>
           <w:szCs w:val="48"/>
         </w:rPr>
-      </w:pPr>
-    </w:p>
-    <w:p>
-      <w:pPr>
-        <w:pStyle w:val="Heading1"/>
-        <w:ind w:left="3150"/>
-        <w:jc w:val="center"/>
-        <w:rPr>
-          <w:b/>
-          <w:bCs/>
-          <w:color w:val="auto"/>
-          <w:sz w:val="48"/>
-          <w:szCs w:val="48"/>
-        </w:rPr>
-      </w:pPr>
-    </w:p>
-    <w:p>
-      <w:pPr>
-        <w:pStyle w:val="Heading1"/>
-        <w:ind w:left="3150"/>
-        <w:jc w:val="center"/>
-        <w:rPr>
-          <w:b/>
-          <w:bCs/>
-          <w:color w:val="auto"/>
-          <w:sz w:val="48"/>
-          <w:szCs w:val="48"/>
-        </w:rPr>
-      </w:pPr>
-    </w:p>
-    <w:p>
-      <w:pPr>
-        <w:pStyle w:val="Heading1"/>
-        <w:ind w:left="3150"/>
-        <w:jc w:val="center"/>
-        <w:rPr>
-          <w:b/>
-          <w:bCs/>
-          <w:color w:val="auto"/>
-          <w:sz w:val="48"/>
-          <w:szCs w:val="48"/>
-        </w:rPr>
-      </w:pPr>
-    </w:p>
-    <w:p>
-      <w:pPr>
-        <w:pStyle w:val="Heading1"/>
-        <w:ind w:left="3150"/>
-        <w:jc w:val="center"/>
-        <w:rPr>
-          <w:b/>
-          <w:bCs/>
-          <w:color w:val="auto"/>
-          <w:sz w:val="48"/>
-          <w:szCs w:val="48"/>
-        </w:rPr>
-      </w:pPr>
-    </w:p>
-    <w:p>
-      <w:pPr>
-        <w:pStyle w:val="Heading1"/>
-        <w:ind w:left="3150"/>
-        <w:jc w:val="center"/>
-        <w:rPr>
-          <w:b/>
-          <w:bCs/>
-          <w:color w:val="auto"/>
-          <w:sz w:val="48"/>
-          <w:szCs w:val="48"/>
-        </w:rPr>
-      </w:pPr>
-    </w:p>
-    <w:p>
-      <w:pPr>
-        <w:pStyle w:val="Heading1"/>
-        <w:ind w:left="3150"/>
-        <w:jc w:val="center"/>
-        <w:rPr>
-          <w:b/>
-          <w:bCs/>
-          <w:color w:val="auto"/>
-          <w:sz w:val="48"/>
-          <w:szCs w:val="48"/>
-        </w:rPr>
-      </w:pPr>
-    </w:p>
-    <w:p>
-      <w:pPr>
-        <w:pStyle w:val="Heading1"/>
-        <w:numPr>
-          <w:ilvl w:val="0"/>
-          <w:numId w:val="1"/>
-        </w:numPr>
-        <w:rPr>
-          <w:b/>
-          <w:bCs/>
-          <w:color w:val="auto"/>
-          <w:sz w:val="48"/>
-          <w:szCs w:val="48"/>
-        </w:rPr>
-      </w:pPr>
-      <w:r>
-        <w:rPr>
-          <w:b/>
-          <w:bCs/>
-          <w:color w:val="auto"/>
-          <w:sz w:val="48"/>
-          <w:szCs w:val="48"/>
-        </w:rPr>
-        <w:t xml:space="preserve"> </w:t>
-      </w:r>
-      <w:r>
-        <w:rPr>
-          <w:b/>
-          <w:bCs/>
-          <w:color w:val="auto"/>
-          <w:sz w:val="48"/>
-          <w:szCs w:val="48"/>
-        </w:rPr>
-        <w:t>Normaliseren</w:t>
-      </w:r>
-      <w:bookmarkEnd w:id="8"/>
-      <w:r>
-        <w:rPr>
-          <w:b/>
-          <w:bCs/>
-          <w:color w:val="auto"/>
-          <w:sz w:val="48"/>
-          <w:szCs w:val="48"/>
-        </w:rPr>
         <w:t xml:space="preserve"> </w:t>
       </w:r>
     </w:p>
@@ -3701,7 +3728,6 @@
         <w:rPr>
           <w:noProof/>
         </w:rPr>
-        <w:lastRenderedPageBreak/>
         <w:drawing>
           <wp:anchor distT="0" distB="0" distL="114300" distR="114300" simplePos="0" relativeHeight="251665408" behindDoc="0" locked="0" layoutInCell="1" allowOverlap="1" wp14:anchorId="40FF582A" wp14:editId="190BFBCF">
             <wp:simplePos x="0" y="0"/>
@@ -3764,10 +3790,10 @@
           <w:noProof/>
         </w:rPr>
         <w:drawing>
-          <wp:inline distT="0" distB="0" distL="0" distR="0" wp14:anchorId="323EE628" wp14:editId="4302051D">
-            <wp:extent cx="5972810" cy="3660775"/>
+          <wp:inline distT="0" distB="0" distL="0" distR="0" wp14:anchorId="5DA4BBD9" wp14:editId="10D0036D">
+            <wp:extent cx="5972810" cy="3742055"/>
             <wp:effectExtent l="0" t="0" r="8890" b="0"/>
-            <wp:docPr id="13" name="Picture 13" descr="Diagram&#10;&#10;Description automatically generated"/>
+            <wp:docPr id="15" name="Picture 15" descr="Graphical user interface, table&#10;&#10;Description automatically generated"/>
             <wp:cNvGraphicFramePr>
               <a:graphicFrameLocks xmlns:a="http://schemas.openxmlformats.org/drawingml/2006/main" noChangeAspect="1"/>
             </wp:cNvGraphicFramePr>
@@ -3775,7 +3801,7 @@
               <a:graphicData uri="http://schemas.openxmlformats.org/drawingml/2006/picture">
                 <pic:pic xmlns:pic="http://schemas.openxmlformats.org/drawingml/2006/picture">
                   <pic:nvPicPr>
-                    <pic:cNvPr id="13" name="Picture 13" descr="Diagram&#10;&#10;Description automatically generated"/>
+                    <pic:cNvPr id="15" name="Picture 15" descr="Graphical user interface, table&#10;&#10;Description automatically generated"/>
                     <pic:cNvPicPr>
                       <a:picLocks noChangeAspect="1" noChangeArrowheads="1"/>
                     </pic:cNvPicPr>
@@ -3796,7 +3822,7 @@
                   <pic:spPr bwMode="auto">
                     <a:xfrm>
                       <a:off x="0" y="0"/>
-                      <a:ext cx="5972810" cy="3660775"/>
+                      <a:ext cx="5972810" cy="3742055"/>
                     </a:xfrm>
                     <a:prstGeom prst="rect">
                       <a:avLst/>
@@ -3912,6 +3938,7 @@
       </w:pPr>
       <w:bookmarkStart w:id="10" w:name="_Toc85894479"/>
       <w:r>
+        <w:lastRenderedPageBreak/>
         <w:t xml:space="preserve">Normaliseren </w:t>
       </w:r>
       <w:r>
@@ -3951,7 +3978,6 @@
         <w:rPr>
           <w:noProof/>
         </w:rPr>
-        <w:lastRenderedPageBreak/>
         <w:drawing>
           <wp:anchor distT="0" distB="0" distL="114300" distR="114300" simplePos="0" relativeHeight="251666432" behindDoc="0" locked="0" layoutInCell="1" allowOverlap="1" wp14:anchorId="063A5670" wp14:editId="37E0FF0F">
             <wp:simplePos x="0" y="0"/>
@@ -4020,10 +4046,10 @@
           <w:noProof/>
         </w:rPr>
         <w:drawing>
-          <wp:inline distT="0" distB="0" distL="0" distR="0" wp14:anchorId="7F400163" wp14:editId="585E721A">
-            <wp:extent cx="5972810" cy="3686175"/>
-            <wp:effectExtent l="0" t="0" r="8890" b="9525"/>
-            <wp:docPr id="14" name="Picture 14" descr="Table&#10;&#10;Description automatically generated"/>
+          <wp:inline distT="0" distB="0" distL="0" distR="0" wp14:anchorId="5DDF02C6" wp14:editId="3EB9F424">
+            <wp:extent cx="5972810" cy="3675380"/>
+            <wp:effectExtent l="0" t="0" r="8890" b="1270"/>
+            <wp:docPr id="2" name="Picture 2" descr="A picture containing text&#10;&#10;Description automatically generated"/>
             <wp:cNvGraphicFramePr>
               <a:graphicFrameLocks xmlns:a="http://schemas.openxmlformats.org/drawingml/2006/main" noChangeAspect="1"/>
             </wp:cNvGraphicFramePr>
@@ -4031,7 +4057,7 @@
               <a:graphicData uri="http://schemas.openxmlformats.org/drawingml/2006/picture">
                 <pic:pic xmlns:pic="http://schemas.openxmlformats.org/drawingml/2006/picture">
                   <pic:nvPicPr>
-                    <pic:cNvPr id="14" name="Picture 14" descr="Table&#10;&#10;Description automatically generated"/>
+                    <pic:cNvPr id="2" name="Picture 2" descr="A picture containing text&#10;&#10;Description automatically generated"/>
                     <pic:cNvPicPr>
                       <a:picLocks noChangeAspect="1" noChangeArrowheads="1"/>
                     </pic:cNvPicPr>
@@ -4052,7 +4078,7 @@
                   <pic:spPr bwMode="auto">
                     <a:xfrm>
                       <a:off x="0" y="0"/>
-                      <a:ext cx="5972810" cy="3686175"/>
+                      <a:ext cx="5972810" cy="3675380"/>
                     </a:xfrm>
                     <a:prstGeom prst="rect">
                       <a:avLst/>
@@ -4187,6 +4213,7 @@
       </w:pPr>
       <w:bookmarkStart w:id="11" w:name="_Toc85894480"/>
       <w:r>
+        <w:lastRenderedPageBreak/>
         <w:t xml:space="preserve">Normaliseren </w:t>
       </w:r>
       <w:r>
@@ -4212,10 +4239,10 @@
           <w:noProof/>
         </w:rPr>
         <w:drawing>
-          <wp:inline distT="0" distB="0" distL="0" distR="0" wp14:anchorId="54A54000" wp14:editId="718C3F11">
-            <wp:extent cx="6086475" cy="3756324"/>
-            <wp:effectExtent l="0" t="0" r="0" b="0"/>
-            <wp:docPr id="19" name="Picture 19" descr="Table&#10;&#10;Description automatically generated"/>
+          <wp:inline distT="0" distB="0" distL="0" distR="0" wp14:anchorId="1BF42FFB" wp14:editId="6FAC2A0F">
+            <wp:extent cx="5972810" cy="3932555"/>
+            <wp:effectExtent l="0" t="0" r="8890" b="0"/>
+            <wp:docPr id="7" name="Picture 7" descr="Graphical user interface, table&#10;&#10;Description automatically generated"/>
             <wp:cNvGraphicFramePr>
               <a:graphicFrameLocks xmlns:a="http://schemas.openxmlformats.org/drawingml/2006/main" noChangeAspect="1"/>
             </wp:cNvGraphicFramePr>
@@ -4223,7 +4250,7 @@
               <a:graphicData uri="http://schemas.openxmlformats.org/drawingml/2006/picture">
                 <pic:pic xmlns:pic="http://schemas.openxmlformats.org/drawingml/2006/picture">
                   <pic:nvPicPr>
-                    <pic:cNvPr id="19" name="Picture 19" descr="Table&#10;&#10;Description automatically generated"/>
+                    <pic:cNvPr id="7" name="Picture 7" descr="Graphical user interface, table&#10;&#10;Description automatically generated"/>
                     <pic:cNvPicPr>
                       <a:picLocks noChangeAspect="1" noChangeArrowheads="1"/>
                     </pic:cNvPicPr>
@@ -4244,7 +4271,7 @@
                   <pic:spPr bwMode="auto">
                     <a:xfrm>
                       <a:off x="0" y="0"/>
-                      <a:ext cx="6086475" cy="3756324"/>
+                      <a:ext cx="5972810" cy="3932555"/>
                     </a:xfrm>
                     <a:prstGeom prst="rect">
                       <a:avLst/>
@@ -4388,7 +4415,6 @@
       </w:pPr>
       <w:bookmarkStart w:id="12" w:name="_Toc85894481"/>
       <w:r>
-        <w:lastRenderedPageBreak/>
         <w:t>Normaliseren voertuiggegevens:</w:t>
       </w:r>
       <w:bookmarkEnd w:id="12"/>
@@ -4463,59 +4489,6 @@
           </wp:anchor>
         </w:drawing>
       </w:r>
-      <w:r>
-        <w:rPr>
-          <w:noProof/>
-        </w:rPr>
-        <w:drawing>
-          <wp:inline distT="0" distB="0" distL="0" distR="0" wp14:anchorId="6DC9E7BD" wp14:editId="564B6A08">
-            <wp:extent cx="5972810" cy="3399155"/>
-            <wp:effectExtent l="0" t="0" r="8890" b="0"/>
-            <wp:docPr id="1" name="Picture 1" descr="Table&#10;&#10;Description automatically generated with medium confidence"/>
-            <wp:cNvGraphicFramePr>
-              <a:graphicFrameLocks xmlns:a="http://schemas.openxmlformats.org/drawingml/2006/main" noChangeAspect="1"/>
-            </wp:cNvGraphicFramePr>
-            <a:graphic xmlns:a="http://schemas.openxmlformats.org/drawingml/2006/main">
-              <a:graphicData uri="http://schemas.openxmlformats.org/drawingml/2006/picture">
-                <pic:pic xmlns:pic="http://schemas.openxmlformats.org/drawingml/2006/picture">
-                  <pic:nvPicPr>
-                    <pic:cNvPr id="1" name="Picture 1" descr="Table&#10;&#10;Description automatically generated with medium confidence"/>
-                    <pic:cNvPicPr>
-                      <a:picLocks noChangeAspect="1" noChangeArrowheads="1"/>
-                    </pic:cNvPicPr>
-                  </pic:nvPicPr>
-                  <pic:blipFill>
-                    <a:blip r:embed="rId22">
-                      <a:extLst>
-                        <a:ext uri="{28A0092B-C50C-407E-A947-70E740481C1C}">
-                          <a14:useLocalDpi xmlns:a14="http://schemas.microsoft.com/office/drawing/2010/main" val="0"/>
-                        </a:ext>
-                      </a:extLst>
-                    </a:blip>
-                    <a:srcRect/>
-                    <a:stretch>
-                      <a:fillRect/>
-                    </a:stretch>
-                  </pic:blipFill>
-                  <pic:spPr bwMode="auto">
-                    <a:xfrm>
-                      <a:off x="0" y="0"/>
-                      <a:ext cx="5972810" cy="3399155"/>
-                    </a:xfrm>
-                    <a:prstGeom prst="rect">
-                      <a:avLst/>
-                    </a:prstGeom>
-                    <a:noFill/>
-                    <a:ln>
-                      <a:noFill/>
-                    </a:ln>
-                  </pic:spPr>
-                </pic:pic>
-              </a:graphicData>
-            </a:graphic>
-          </wp:inline>
-        </w:drawing>
-      </w:r>
     </w:p>
     <w:p>
       <w:pPr>
@@ -4715,27 +4688,27 @@
       </w:pPr>
       <w:bookmarkStart w:id="13" w:name="_Toc85894482"/>
       <w:r>
+        <w:t>Normaliseren factuur:</w:t>
+      </w:r>
+      <w:bookmarkEnd w:id="13"/>
+      <w:r>
+        <w:t xml:space="preserve">  </w:t>
+      </w:r>
+    </w:p>
+    <w:p>
+      <w:r>
+        <w:t xml:space="preserve">Een factuur </w:t>
+      </w:r>
+      <w:r>
+        <w:t xml:space="preserve">word gegenereerd door een beheerder als alle benodigde gegevens zijn ingevuld. Dit ziet er als volgt uit: </w:t>
+      </w:r>
+    </w:p>
+    <w:p>
+      <w:r>
+        <w:rPr>
+          <w:noProof/>
+        </w:rPr>
         <w:lastRenderedPageBreak/>
-        <w:t>Normaliseren factuur:</w:t>
-      </w:r>
-      <w:bookmarkEnd w:id="13"/>
-      <w:r>
-        <w:t xml:space="preserve">  </w:t>
-      </w:r>
-    </w:p>
-    <w:p>
-      <w:r>
-        <w:t xml:space="preserve">Een factuur </w:t>
-      </w:r>
-      <w:r>
-        <w:t xml:space="preserve">word gegenereerd door een beheerder als alle benodigde gegevens zijn ingevuld. Dit ziet er als volgt uit: </w:t>
-      </w:r>
-    </w:p>
-    <w:p>
-      <w:r>
-        <w:rPr>
-          <w:noProof/>
-        </w:rPr>
         <w:drawing>
           <wp:anchor distT="0" distB="0" distL="114300" distR="114300" simplePos="0" relativeHeight="251664384" behindDoc="0" locked="0" layoutInCell="1" allowOverlap="1" wp14:anchorId="1B4516B5" wp14:editId="584FFA7D">
             <wp:simplePos x="0" y="0"/>
@@ -4762,7 +4735,7 @@
                     </pic:cNvPicPr>
                   </pic:nvPicPr>
                   <pic:blipFill>
-                    <a:blip r:embed="rId23">
+                    <a:blip r:embed="rId22">
                       <a:extLst>
                         <a:ext uri="{28A0092B-C50C-407E-A947-70E740481C1C}">
                           <a14:useLocalDpi xmlns:a14="http://schemas.microsoft.com/office/drawing/2010/main" val="0"/>
@@ -4815,7 +4788,7 @@
                     </pic:cNvPicPr>
                   </pic:nvPicPr>
                   <pic:blipFill>
-                    <a:blip r:embed="rId24">
+                    <a:blip r:embed="rId23">
                       <a:extLst>
                         <a:ext uri="{28A0092B-C50C-407E-A947-70E740481C1C}">
                           <a14:useLocalDpi xmlns:a14="http://schemas.microsoft.com/office/drawing/2010/main" val="0"/>
@@ -4941,7 +4914,7 @@
                     </pic:cNvPicPr>
                   </pic:nvPicPr>
                   <pic:blipFill>
-                    <a:blip r:embed="rId25">
+                    <a:blip r:embed="rId24">
                       <a:extLst>
                         <a:ext uri="{28A0092B-C50C-407E-A947-70E740481C1C}">
                           <a14:useLocalDpi xmlns:a14="http://schemas.microsoft.com/office/drawing/2010/main" val="0"/>
@@ -5015,7 +4988,7 @@
                     </pic:cNvPicPr>
                   </pic:nvPicPr>
                   <pic:blipFill>
-                    <a:blip r:embed="rId26">
+                    <a:blip r:embed="rId25">
                       <a:extLst>
                         <a:ext uri="{28A0092B-C50C-407E-A947-70E740481C1C}">
                           <a14:useLocalDpi xmlns:a14="http://schemas.microsoft.com/office/drawing/2010/main" val="0"/>
@@ -5048,8 +5021,8 @@
       </w:r>
     </w:p>
     <w:sectPr>
-      <w:headerReference w:type="default" r:id="rId27"/>
-      <w:footerReference w:type="default" r:id="rId28"/>
+      <w:headerReference w:type="default" r:id="rId26"/>
+      <w:footerReference w:type="default" r:id="rId27"/>
       <w:pgSz w:w="12240" w:h="15840"/>
       <w:pgMar w:top="1417" w:right="1417" w:bottom="1417" w:left="1417" w:header="720" w:footer="720" w:gutter="0"/>
       <w:cols w:space="720"/>

</xml_diff>

<commit_message>
added to version 1.1
</commit_message>
<xml_diff>
--- a/Documenten/Documentatie/CCSB_TO_v1.1.docx
+++ b/Documenten/Documentatie/CCSB_TO_v1.1.docx
@@ -2498,7 +2498,43 @@
         <w:rPr>
           <w:rFonts w:asciiTheme="majorHAnsi" w:hAnsiTheme="majorHAnsi" w:cstheme="majorHAnsi"/>
         </w:rPr>
-        <w:t>CCSB is een nevenfunctie voor de heer Carlo van der Stal. Hij heeft het bedrijf van zijn vader overgenomen en van de stallen een stalling gemaakt voor het stallen van campers en caravans. Omdat het een nevenfunctie is is Carlo niet altijd berijkbaar. Daarom heeft hij besloten een website te maken voor zijn bedrijf.</w:t>
+        <w:t>CCSB is een nevenfunctie voor de heer Carlo van der Stal. Hij heeft het bedrijf van zijn vader overgenomen en van de stallen een stalling gemaakt voor het stallen van campers en caravans. Omdat het een nevenfunctie is is Carlo niet altijd ber</w:t>
+      </w:r>
+      <w:r>
+        <w:rPr>
+          <w:rFonts w:asciiTheme="majorHAnsi" w:hAnsiTheme="majorHAnsi" w:cstheme="majorHAnsi"/>
+        </w:rPr>
+        <w:t>ei</w:t>
+      </w:r>
+      <w:r>
+        <w:rPr>
+          <w:rFonts w:asciiTheme="majorHAnsi" w:hAnsiTheme="majorHAnsi" w:cstheme="majorHAnsi"/>
+        </w:rPr>
+        <w:t>kbaar. Daarom heeft hij besloten een</w:t>
+      </w:r>
+      <w:r>
+        <w:rPr>
+          <w:rFonts w:asciiTheme="majorHAnsi" w:hAnsiTheme="majorHAnsi" w:cstheme="majorHAnsi"/>
+        </w:rPr>
+        <w:t xml:space="preserve"> programmeur team in te huren om een</w:t>
+      </w:r>
+      <w:r>
+        <w:rPr>
+          <w:rFonts w:asciiTheme="majorHAnsi" w:hAnsiTheme="majorHAnsi" w:cstheme="majorHAnsi"/>
+        </w:rPr>
+        <w:t xml:space="preserve"> website te </w:t>
+      </w:r>
+      <w:r>
+        <w:rPr>
+          <w:rFonts w:asciiTheme="majorHAnsi" w:hAnsiTheme="majorHAnsi" w:cstheme="majorHAnsi"/>
+        </w:rPr>
+        <w:t xml:space="preserve">laten </w:t>
+      </w:r>
+      <w:r>
+        <w:rPr>
+          <w:rFonts w:asciiTheme="majorHAnsi" w:hAnsiTheme="majorHAnsi" w:cstheme="majorHAnsi"/>
+        </w:rPr>
+        <w:t>maken voor zijn bedrijf.</w:t>
       </w:r>
     </w:p>
     <w:p>
@@ -2840,7 +2876,13 @@
     <w:p/>
     <w:p>
       <w:r>
-        <w:t>Voor het opslaan van gegevens gaat Microsoft SQL Server 2016 gebruikt worden. De database gaat draaien op Microsoft Azure. Ook de website gaat gehost worden op Microsoft Azure</w:t>
+        <w:t>Voor het opslaan van gegevens gaat Microsoft SQL Server 20</w:t>
+      </w:r>
+      <w:r>
+        <w:t>21</w:t>
+      </w:r>
+      <w:r>
+        <w:t xml:space="preserve"> gebruikt worden. De database gaat draaien op Microsoft Azure. Ook de website gaat gehost worden op Microsoft Azure</w:t>
       </w:r>
     </w:p>
     <w:p/>
@@ -3473,8 +3515,6 @@
     <w:p>
       <w:pPr>
         <w:pStyle w:val="Heading1"/>
-        <w:ind w:left="3150"/>
-        <w:jc w:val="center"/>
         <w:rPr>
           <w:b/>
           <w:bCs/>
@@ -3484,11 +3524,14 @@
         </w:rPr>
       </w:pPr>
     </w:p>
+    <w:p/>
     <w:p>
       <w:pPr>
         <w:pStyle w:val="Heading1"/>
-        <w:ind w:left="3150"/>
-        <w:jc w:val="center"/>
+        <w:numPr>
+          <w:ilvl w:val="0"/>
+          <w:numId w:val="1"/>
+        </w:numPr>
         <w:rPr>
           <w:b/>
           <w:bCs/>
@@ -3497,12 +3540,7 @@
           <w:szCs w:val="48"/>
         </w:rPr>
       </w:pPr>
-    </w:p>
-    <w:p>
-      <w:pPr>
-        <w:pStyle w:val="Heading1"/>
-        <w:ind w:left="3150"/>
-        <w:jc w:val="center"/>
+      <w:r>
         <w:rPr>
           <w:b/>
           <w:bCs/>
@@ -3510,13 +3548,10 @@
           <w:sz w:val="48"/>
           <w:szCs w:val="48"/>
         </w:rPr>
-      </w:pPr>
-    </w:p>
-    <w:p>
-      <w:pPr>
-        <w:pStyle w:val="Heading1"/>
-        <w:ind w:left="3150"/>
-        <w:jc w:val="center"/>
+        <w:lastRenderedPageBreak/>
+        <w:t xml:space="preserve"> </w:t>
+      </w:r>
+      <w:r>
         <w:rPr>
           <w:b/>
           <w:bCs/>
@@ -3524,13 +3559,10 @@
           <w:sz w:val="48"/>
           <w:szCs w:val="48"/>
         </w:rPr>
-      </w:pPr>
-    </w:p>
-    <w:p>
-      <w:pPr>
-        <w:pStyle w:val="Heading1"/>
-        <w:ind w:left="3150"/>
-        <w:jc w:val="center"/>
+        <w:t>Normaliseren</w:t>
+      </w:r>
+      <w:bookmarkEnd w:id="8"/>
+      <w:r>
         <w:rPr>
           <w:b/>
           <w:bCs/>
@@ -3538,136 +3570,6 @@
           <w:sz w:val="48"/>
           <w:szCs w:val="48"/>
         </w:rPr>
-      </w:pPr>
-    </w:p>
-    <w:p>
-      <w:pPr>
-        <w:pStyle w:val="Heading1"/>
-        <w:ind w:left="3150"/>
-        <w:jc w:val="center"/>
-        <w:rPr>
-          <w:b/>
-          <w:bCs/>
-          <w:color w:val="auto"/>
-          <w:sz w:val="48"/>
-          <w:szCs w:val="48"/>
-        </w:rPr>
-      </w:pPr>
-    </w:p>
-    <w:p>
-      <w:pPr>
-        <w:pStyle w:val="Heading1"/>
-        <w:ind w:left="3150"/>
-        <w:jc w:val="center"/>
-        <w:rPr>
-          <w:b/>
-          <w:bCs/>
-          <w:color w:val="auto"/>
-          <w:sz w:val="48"/>
-          <w:szCs w:val="48"/>
-        </w:rPr>
-      </w:pPr>
-    </w:p>
-    <w:p>
-      <w:pPr>
-        <w:pStyle w:val="Heading1"/>
-        <w:ind w:left="3150"/>
-        <w:jc w:val="center"/>
-        <w:rPr>
-          <w:b/>
-          <w:bCs/>
-          <w:color w:val="auto"/>
-          <w:sz w:val="48"/>
-          <w:szCs w:val="48"/>
-        </w:rPr>
-      </w:pPr>
-    </w:p>
-    <w:p>
-      <w:pPr>
-        <w:pStyle w:val="Heading1"/>
-        <w:ind w:left="3150"/>
-        <w:jc w:val="center"/>
-        <w:rPr>
-          <w:b/>
-          <w:bCs/>
-          <w:color w:val="auto"/>
-          <w:sz w:val="48"/>
-          <w:szCs w:val="48"/>
-        </w:rPr>
-      </w:pPr>
-    </w:p>
-    <w:p>
-      <w:pPr>
-        <w:pStyle w:val="Heading1"/>
-        <w:ind w:left="3150"/>
-        <w:jc w:val="center"/>
-        <w:rPr>
-          <w:b/>
-          <w:bCs/>
-          <w:color w:val="auto"/>
-          <w:sz w:val="48"/>
-          <w:szCs w:val="48"/>
-        </w:rPr>
-      </w:pPr>
-    </w:p>
-    <w:p>
-      <w:pPr>
-        <w:pStyle w:val="Heading1"/>
-        <w:ind w:left="3150"/>
-        <w:jc w:val="center"/>
-        <w:rPr>
-          <w:b/>
-          <w:bCs/>
-          <w:color w:val="auto"/>
-          <w:sz w:val="48"/>
-          <w:szCs w:val="48"/>
-        </w:rPr>
-      </w:pPr>
-    </w:p>
-    <w:p>
-      <w:pPr>
-        <w:pStyle w:val="Heading1"/>
-        <w:numPr>
-          <w:ilvl w:val="0"/>
-          <w:numId w:val="1"/>
-        </w:numPr>
-        <w:rPr>
-          <w:b/>
-          <w:bCs/>
-          <w:color w:val="auto"/>
-          <w:sz w:val="48"/>
-          <w:szCs w:val="48"/>
-        </w:rPr>
-      </w:pPr>
-      <w:r>
-        <w:rPr>
-          <w:b/>
-          <w:bCs/>
-          <w:color w:val="auto"/>
-          <w:sz w:val="48"/>
-          <w:szCs w:val="48"/>
-        </w:rPr>
-        <w:t xml:space="preserve"> </w:t>
-      </w:r>
-      <w:r>
-        <w:rPr>
-          <w:b/>
-          <w:bCs/>
-          <w:color w:val="auto"/>
-          <w:sz w:val="48"/>
-          <w:szCs w:val="48"/>
-        </w:rPr>
-        <w:t>Normaliseren</w:t>
-      </w:r>
-      <w:bookmarkEnd w:id="8"/>
-      <w:r>
-        <w:rPr>
-          <w:b/>
-          <w:bCs/>
-          <w:color w:val="auto"/>
-          <w:sz w:val="48"/>
-          <w:szCs w:val="48"/>
-        </w:rPr>
         <w:t xml:space="preserve"> </w:t>
       </w:r>
     </w:p>
@@ -3701,7 +3603,6 @@
         <w:rPr>
           <w:noProof/>
         </w:rPr>
-        <w:lastRenderedPageBreak/>
         <w:drawing>
           <wp:anchor distT="0" distB="0" distL="114300" distR="114300" simplePos="0" relativeHeight="251665408" behindDoc="0" locked="0" layoutInCell="1" allowOverlap="1" wp14:anchorId="40FF582A" wp14:editId="190BFBCF">
             <wp:simplePos x="0" y="0"/>
@@ -3764,10 +3665,10 @@
           <w:noProof/>
         </w:rPr>
         <w:drawing>
-          <wp:inline distT="0" distB="0" distL="0" distR="0" wp14:anchorId="323EE628" wp14:editId="4302051D">
-            <wp:extent cx="5972810" cy="3660775"/>
+          <wp:inline distT="0" distB="0" distL="0" distR="0" wp14:anchorId="5DA4BBD9" wp14:editId="10D0036D">
+            <wp:extent cx="5972810" cy="3742055"/>
             <wp:effectExtent l="0" t="0" r="8890" b="0"/>
-            <wp:docPr id="13" name="Picture 13" descr="Diagram&#10;&#10;Description automatically generated"/>
+            <wp:docPr id="15" name="Picture 15" descr="Graphical user interface, table&#10;&#10;Description automatically generated"/>
             <wp:cNvGraphicFramePr>
               <a:graphicFrameLocks xmlns:a="http://schemas.openxmlformats.org/drawingml/2006/main" noChangeAspect="1"/>
             </wp:cNvGraphicFramePr>
@@ -3775,7 +3676,7 @@
               <a:graphicData uri="http://schemas.openxmlformats.org/drawingml/2006/picture">
                 <pic:pic xmlns:pic="http://schemas.openxmlformats.org/drawingml/2006/picture">
                   <pic:nvPicPr>
-                    <pic:cNvPr id="13" name="Picture 13" descr="Diagram&#10;&#10;Description automatically generated"/>
+                    <pic:cNvPr id="15" name="Picture 15" descr="Graphical user interface, table&#10;&#10;Description automatically generated"/>
                     <pic:cNvPicPr>
                       <a:picLocks noChangeAspect="1" noChangeArrowheads="1"/>
                     </pic:cNvPicPr>
@@ -3796,7 +3697,7 @@
                   <pic:spPr bwMode="auto">
                     <a:xfrm>
                       <a:off x="0" y="0"/>
-                      <a:ext cx="5972810" cy="3660775"/>
+                      <a:ext cx="5972810" cy="3742055"/>
                     </a:xfrm>
                     <a:prstGeom prst="rect">
                       <a:avLst/>
@@ -3912,6 +3813,7 @@
       </w:pPr>
       <w:bookmarkStart w:id="10" w:name="_Toc85894479"/>
       <w:r>
+        <w:lastRenderedPageBreak/>
         <w:t xml:space="preserve">Normaliseren </w:t>
       </w:r>
       <w:r>
@@ -3951,7 +3853,6 @@
         <w:rPr>
           <w:noProof/>
         </w:rPr>
-        <w:lastRenderedPageBreak/>
         <w:drawing>
           <wp:anchor distT="0" distB="0" distL="114300" distR="114300" simplePos="0" relativeHeight="251666432" behindDoc="0" locked="0" layoutInCell="1" allowOverlap="1" wp14:anchorId="063A5670" wp14:editId="37E0FF0F">
             <wp:simplePos x="0" y="0"/>
@@ -4020,10 +3921,10 @@
           <w:noProof/>
         </w:rPr>
         <w:drawing>
-          <wp:inline distT="0" distB="0" distL="0" distR="0" wp14:anchorId="7F400163" wp14:editId="585E721A">
-            <wp:extent cx="5972810" cy="3686175"/>
-            <wp:effectExtent l="0" t="0" r="8890" b="9525"/>
-            <wp:docPr id="14" name="Picture 14" descr="Table&#10;&#10;Description automatically generated"/>
+          <wp:inline distT="0" distB="0" distL="0" distR="0" wp14:anchorId="5DDF02C6" wp14:editId="3EB9F424">
+            <wp:extent cx="5972810" cy="3675380"/>
+            <wp:effectExtent l="0" t="0" r="8890" b="1270"/>
+            <wp:docPr id="2" name="Picture 2" descr="A picture containing text&#10;&#10;Description automatically generated"/>
             <wp:cNvGraphicFramePr>
               <a:graphicFrameLocks xmlns:a="http://schemas.openxmlformats.org/drawingml/2006/main" noChangeAspect="1"/>
             </wp:cNvGraphicFramePr>
@@ -4031,7 +3932,7 @@
               <a:graphicData uri="http://schemas.openxmlformats.org/drawingml/2006/picture">
                 <pic:pic xmlns:pic="http://schemas.openxmlformats.org/drawingml/2006/picture">
                   <pic:nvPicPr>
-                    <pic:cNvPr id="14" name="Picture 14" descr="Table&#10;&#10;Description automatically generated"/>
+                    <pic:cNvPr id="2" name="Picture 2" descr="A picture containing text&#10;&#10;Description automatically generated"/>
                     <pic:cNvPicPr>
                       <a:picLocks noChangeAspect="1" noChangeArrowheads="1"/>
                     </pic:cNvPicPr>
@@ -4052,7 +3953,7 @@
                   <pic:spPr bwMode="auto">
                     <a:xfrm>
                       <a:off x="0" y="0"/>
-                      <a:ext cx="5972810" cy="3686175"/>
+                      <a:ext cx="5972810" cy="3675380"/>
                     </a:xfrm>
                     <a:prstGeom prst="rect">
                       <a:avLst/>
@@ -4187,6 +4088,7 @@
       </w:pPr>
       <w:bookmarkStart w:id="11" w:name="_Toc85894480"/>
       <w:r>
+        <w:lastRenderedPageBreak/>
         <w:t xml:space="preserve">Normaliseren </w:t>
       </w:r>
       <w:r>
@@ -4212,10 +4114,10 @@
           <w:noProof/>
         </w:rPr>
         <w:drawing>
-          <wp:inline distT="0" distB="0" distL="0" distR="0" wp14:anchorId="54A54000" wp14:editId="718C3F11">
-            <wp:extent cx="6086475" cy="3756324"/>
-            <wp:effectExtent l="0" t="0" r="0" b="0"/>
-            <wp:docPr id="19" name="Picture 19" descr="Table&#10;&#10;Description automatically generated"/>
+          <wp:inline distT="0" distB="0" distL="0" distR="0" wp14:anchorId="1BF42FFB" wp14:editId="6FAC2A0F">
+            <wp:extent cx="5972810" cy="3932555"/>
+            <wp:effectExtent l="0" t="0" r="8890" b="0"/>
+            <wp:docPr id="7" name="Picture 7" descr="Graphical user interface, table&#10;&#10;Description automatically generated"/>
             <wp:cNvGraphicFramePr>
               <a:graphicFrameLocks xmlns:a="http://schemas.openxmlformats.org/drawingml/2006/main" noChangeAspect="1"/>
             </wp:cNvGraphicFramePr>
@@ -4223,7 +4125,7 @@
               <a:graphicData uri="http://schemas.openxmlformats.org/drawingml/2006/picture">
                 <pic:pic xmlns:pic="http://schemas.openxmlformats.org/drawingml/2006/picture">
                   <pic:nvPicPr>
-                    <pic:cNvPr id="19" name="Picture 19" descr="Table&#10;&#10;Description automatically generated"/>
+                    <pic:cNvPr id="7" name="Picture 7" descr="Graphical user interface, table&#10;&#10;Description automatically generated"/>
                     <pic:cNvPicPr>
                       <a:picLocks noChangeAspect="1" noChangeArrowheads="1"/>
                     </pic:cNvPicPr>
@@ -4244,7 +4146,7 @@
                   <pic:spPr bwMode="auto">
                     <a:xfrm>
                       <a:off x="0" y="0"/>
-                      <a:ext cx="6086475" cy="3756324"/>
+                      <a:ext cx="5972810" cy="3932555"/>
                     </a:xfrm>
                     <a:prstGeom prst="rect">
                       <a:avLst/>
@@ -4388,7 +4290,6 @@
       </w:pPr>
       <w:bookmarkStart w:id="12" w:name="_Toc85894481"/>
       <w:r>
-        <w:lastRenderedPageBreak/>
         <w:t>Normaliseren voertuiggegevens:</w:t>
       </w:r>
       <w:bookmarkEnd w:id="12"/>
@@ -4463,59 +4364,6 @@
           </wp:anchor>
         </w:drawing>
       </w:r>
-      <w:r>
-        <w:rPr>
-          <w:noProof/>
-        </w:rPr>
-        <w:drawing>
-          <wp:inline distT="0" distB="0" distL="0" distR="0" wp14:anchorId="6DC9E7BD" wp14:editId="564B6A08">
-            <wp:extent cx="5972810" cy="3399155"/>
-            <wp:effectExtent l="0" t="0" r="8890" b="0"/>
-            <wp:docPr id="1" name="Picture 1" descr="Table&#10;&#10;Description automatically generated with medium confidence"/>
-            <wp:cNvGraphicFramePr>
-              <a:graphicFrameLocks xmlns:a="http://schemas.openxmlformats.org/drawingml/2006/main" noChangeAspect="1"/>
-            </wp:cNvGraphicFramePr>
-            <a:graphic xmlns:a="http://schemas.openxmlformats.org/drawingml/2006/main">
-              <a:graphicData uri="http://schemas.openxmlformats.org/drawingml/2006/picture">
-                <pic:pic xmlns:pic="http://schemas.openxmlformats.org/drawingml/2006/picture">
-                  <pic:nvPicPr>
-                    <pic:cNvPr id="1" name="Picture 1" descr="Table&#10;&#10;Description automatically generated with medium confidence"/>
-                    <pic:cNvPicPr>
-                      <a:picLocks noChangeAspect="1" noChangeArrowheads="1"/>
-                    </pic:cNvPicPr>
-                  </pic:nvPicPr>
-                  <pic:blipFill>
-                    <a:blip r:embed="rId22">
-                      <a:extLst>
-                        <a:ext uri="{28A0092B-C50C-407E-A947-70E740481C1C}">
-                          <a14:useLocalDpi xmlns:a14="http://schemas.microsoft.com/office/drawing/2010/main" val="0"/>
-                        </a:ext>
-                      </a:extLst>
-                    </a:blip>
-                    <a:srcRect/>
-                    <a:stretch>
-                      <a:fillRect/>
-                    </a:stretch>
-                  </pic:blipFill>
-                  <pic:spPr bwMode="auto">
-                    <a:xfrm>
-                      <a:off x="0" y="0"/>
-                      <a:ext cx="5972810" cy="3399155"/>
-                    </a:xfrm>
-                    <a:prstGeom prst="rect">
-                      <a:avLst/>
-                    </a:prstGeom>
-                    <a:noFill/>
-                    <a:ln>
-                      <a:noFill/>
-                    </a:ln>
-                  </pic:spPr>
-                </pic:pic>
-              </a:graphicData>
-            </a:graphic>
-          </wp:inline>
-        </w:drawing>
-      </w:r>
     </w:p>
     <w:p>
       <w:pPr>
@@ -4715,27 +4563,27 @@
       </w:pPr>
       <w:bookmarkStart w:id="13" w:name="_Toc85894482"/>
       <w:r>
+        <w:t>Normaliseren factuur:</w:t>
+      </w:r>
+      <w:bookmarkEnd w:id="13"/>
+      <w:r>
+        <w:t xml:space="preserve">  </w:t>
+      </w:r>
+    </w:p>
+    <w:p>
+      <w:r>
+        <w:t xml:space="preserve">Een factuur </w:t>
+      </w:r>
+      <w:r>
+        <w:t xml:space="preserve">word gegenereerd door een beheerder als alle benodigde gegevens zijn ingevuld. Dit ziet er als volgt uit: </w:t>
+      </w:r>
+    </w:p>
+    <w:p>
+      <w:r>
+        <w:rPr>
+          <w:noProof/>
+        </w:rPr>
         <w:lastRenderedPageBreak/>
-        <w:t>Normaliseren factuur:</w:t>
-      </w:r>
-      <w:bookmarkEnd w:id="13"/>
-      <w:r>
-        <w:t xml:space="preserve">  </w:t>
-      </w:r>
-    </w:p>
-    <w:p>
-      <w:r>
-        <w:t xml:space="preserve">Een factuur </w:t>
-      </w:r>
-      <w:r>
-        <w:t xml:space="preserve">word gegenereerd door een beheerder als alle benodigde gegevens zijn ingevuld. Dit ziet er als volgt uit: </w:t>
-      </w:r>
-    </w:p>
-    <w:p>
-      <w:r>
-        <w:rPr>
-          <w:noProof/>
-        </w:rPr>
         <w:drawing>
           <wp:anchor distT="0" distB="0" distL="114300" distR="114300" simplePos="0" relativeHeight="251664384" behindDoc="0" locked="0" layoutInCell="1" allowOverlap="1" wp14:anchorId="1B4516B5" wp14:editId="584FFA7D">
             <wp:simplePos x="0" y="0"/>
@@ -4762,7 +4610,7 @@
                     </pic:cNvPicPr>
                   </pic:nvPicPr>
                   <pic:blipFill>
-                    <a:blip r:embed="rId23">
+                    <a:blip r:embed="rId22">
                       <a:extLst>
                         <a:ext uri="{28A0092B-C50C-407E-A947-70E740481C1C}">
                           <a14:useLocalDpi xmlns:a14="http://schemas.microsoft.com/office/drawing/2010/main" val="0"/>
@@ -4815,7 +4663,7 @@
                     </pic:cNvPicPr>
                   </pic:nvPicPr>
                   <pic:blipFill>
-                    <a:blip r:embed="rId24">
+                    <a:blip r:embed="rId23">
                       <a:extLst>
                         <a:ext uri="{28A0092B-C50C-407E-A947-70E740481C1C}">
                           <a14:useLocalDpi xmlns:a14="http://schemas.microsoft.com/office/drawing/2010/main" val="0"/>
@@ -4941,7 +4789,7 @@
                     </pic:cNvPicPr>
                   </pic:nvPicPr>
                   <pic:blipFill>
-                    <a:blip r:embed="rId25">
+                    <a:blip r:embed="rId24">
                       <a:extLst>
                         <a:ext uri="{28A0092B-C50C-407E-A947-70E740481C1C}">
                           <a14:useLocalDpi xmlns:a14="http://schemas.microsoft.com/office/drawing/2010/main" val="0"/>
@@ -5015,7 +4863,7 @@
                     </pic:cNvPicPr>
                   </pic:nvPicPr>
                   <pic:blipFill>
-                    <a:blip r:embed="rId26">
+                    <a:blip r:embed="rId25">
                       <a:extLst>
                         <a:ext uri="{28A0092B-C50C-407E-A947-70E740481C1C}">
                           <a14:useLocalDpi xmlns:a14="http://schemas.microsoft.com/office/drawing/2010/main" val="0"/>
@@ -5048,8 +4896,8 @@
       </w:r>
     </w:p>
     <w:sectPr>
-      <w:headerReference w:type="default" r:id="rId27"/>
-      <w:footerReference w:type="default" r:id="rId28"/>
+      <w:headerReference w:type="default" r:id="rId26"/>
+      <w:footerReference w:type="default" r:id="rId27"/>
       <w:pgSz w:w="12240" w:h="15840"/>
       <w:pgMar w:top="1417" w:right="1417" w:bottom="1417" w:left="1417" w:header="720" w:footer="720" w:gutter="0"/>
       <w:cols w:space="720"/>

</xml_diff>